<commit_message>
Integrated more items from Rakesh
</commit_message>
<xml_diff>
--- a/NSF-SHF-22-Modeling 9 Data Management Plan.docx
+++ b/NSF-SHF-22-Modeling 9 Data Management Plan.docx
@@ -601,25 +601,7 @@
           <w:sz w:val="24"/>
           <w:szCs w:val="24"/>
         </w:rPr>
-        <w:t>and possibly other well-known and widely available programming languages, and will be in source code format with appropriate file names and extensions (.c, .</w:t>
-      </w:r>
-      <w:proofErr w:type="spellStart"/>
-      <w:r>
-        <w:rPr>
-          <w:rFonts w:ascii="Times New Roman" w:hAnsi="Times New Roman" w:cs="Times New Roman"/>
-          <w:sz w:val="24"/>
-          <w:szCs w:val="24"/>
-        </w:rPr>
-        <w:t>cpp</w:t>
-      </w:r>
-      <w:proofErr w:type="spellEnd"/>
-      <w:r>
-        <w:rPr>
-          <w:rFonts w:ascii="Times New Roman" w:hAnsi="Times New Roman" w:cs="Times New Roman"/>
-          <w:sz w:val="24"/>
-          <w:szCs w:val="24"/>
-        </w:rPr>
-        <w:t>, .m, .pl, etc.).</w:t>
+        <w:t>and possibly other well-known and widely available programming languages, and will be in source code format with appropriate file names and extensions (.c, .cpp, .m, .pl, etc.).</w:t>
       </w:r>
       <w:r>
         <w:rPr>
@@ -675,18 +657,32 @@
           <w:sz w:val="24"/>
           <w:szCs w:val="24"/>
         </w:rPr>
-        <w:t xml:space="preserve">obtaining </w:t>
-      </w:r>
-      <w:proofErr w:type="gramStart"/>
-      <w:r>
-        <w:rPr>
-          <w:rFonts w:ascii="Times New Roman" w:hAnsi="Times New Roman" w:cs="Times New Roman"/>
-          <w:sz w:val="24"/>
-          <w:szCs w:val="24"/>
-        </w:rPr>
-        <w:t>empirically-derived</w:t>
-      </w:r>
-      <w:proofErr w:type="gramEnd"/>
+        <w:t xml:space="preserve">obtaining empirically-derived </w:t>
+      </w:r>
+      <w:r>
+        <w:rPr>
+          <w:rFonts w:ascii="Times New Roman" w:hAnsi="Times New Roman" w:cs="Times New Roman"/>
+          <w:sz w:val="24"/>
+          <w:szCs w:val="24"/>
+        </w:rPr>
+        <w:t xml:space="preserve">per-event </w:t>
+      </w:r>
+      <w:r>
+        <w:rPr>
+          <w:rFonts w:ascii="Times New Roman" w:hAnsi="Times New Roman" w:cs="Times New Roman"/>
+          <w:sz w:val="24"/>
+          <w:szCs w:val="24"/>
+        </w:rPr>
+        <w:t>snippet</w:t>
+      </w:r>
+      <w:r>
+        <w:rPr>
+          <w:rFonts w:ascii="Times New Roman" w:hAnsi="Times New Roman" w:cs="Times New Roman"/>
+          <w:sz w:val="24"/>
+          <w:szCs w:val="24"/>
+        </w:rPr>
+        <w:t>s</w:t>
+      </w:r>
       <w:r>
         <w:rPr>
           <w:rFonts w:ascii="Times New Roman" w:hAnsi="Times New Roman" w:cs="Times New Roman"/>
@@ -701,15 +697,15 @@
           <w:sz w:val="24"/>
           <w:szCs w:val="24"/>
         </w:rPr>
-        <w:t xml:space="preserve">per-event </w:t>
-      </w:r>
-      <w:r>
-        <w:rPr>
-          <w:rFonts w:ascii="Times New Roman" w:hAnsi="Times New Roman" w:cs="Times New Roman"/>
-          <w:sz w:val="24"/>
-          <w:szCs w:val="24"/>
-        </w:rPr>
-        <w:t>snippet</w:t>
+        <w:t xml:space="preserve">and for </w:t>
+      </w:r>
+      <w:r>
+        <w:rPr>
+          <w:rFonts w:ascii="Times New Roman" w:hAnsi="Times New Roman" w:cs="Times New Roman"/>
+          <w:sz w:val="24"/>
+          <w:szCs w:val="24"/>
+        </w:rPr>
+        <w:t>computing/adjusting weight</w:t>
       </w:r>
       <w:r>
         <w:rPr>
@@ -725,6 +721,122 @@
           <w:sz w:val="24"/>
           <w:szCs w:val="24"/>
         </w:rPr>
+        <w:t xml:space="preserve"> for snippets generated </w:t>
+      </w:r>
+      <w:r>
+        <w:rPr>
+          <w:rFonts w:ascii="Times New Roman" w:hAnsi="Times New Roman" w:cs="Times New Roman"/>
+          <w:sz w:val="24"/>
+          <w:szCs w:val="24"/>
+        </w:rPr>
+        <w:t xml:space="preserve">from </w:t>
+      </w:r>
+      <w:r>
+        <w:rPr>
+          <w:rFonts w:ascii="Times New Roman" w:hAnsi="Times New Roman" w:cs="Times New Roman"/>
+          <w:sz w:val="24"/>
+          <w:szCs w:val="24"/>
+        </w:rPr>
+        <w:t>circuit-level</w:t>
+      </w:r>
+      <w:r>
+        <w:rPr>
+          <w:rFonts w:ascii="Times New Roman" w:hAnsi="Times New Roman" w:cs="Times New Roman"/>
+          <w:sz w:val="24"/>
+          <w:szCs w:val="24"/>
+        </w:rPr>
+        <w:t xml:space="preserve"> simulation. S</w:t>
+      </w:r>
+      <w:r>
+        <w:rPr>
+          <w:rFonts w:ascii="Times New Roman" w:hAnsi="Times New Roman" w:cs="Times New Roman"/>
+          <w:sz w:val="24"/>
+          <w:szCs w:val="24"/>
+        </w:rPr>
+        <w:t>uch assembler source code will use ARM, RISC-V, x86, and possibly other well-known and well-documented instruction</w:t>
+      </w:r>
+    </w:p>
+    <w:p>
+      <w:pPr>
+        <w:autoSpaceDE w:val="0"/>
+        <w:autoSpaceDN w:val="0"/>
+        <w:adjustRightInd w:val="0"/>
+        <w:spacing w:after="0" w:line="240" w:lineRule="auto"/>
+        <w:jc w:val="both"/>
+        <w:rPr>
+          <w:rFonts w:ascii="Times New Roman" w:hAnsi="Times New Roman" w:cs="Times New Roman"/>
+          <w:sz w:val="24"/>
+          <w:szCs w:val="24"/>
+        </w:rPr>
+      </w:pPr>
+    </w:p>
+    <w:p>
+      <w:pPr>
+        <w:autoSpaceDE w:val="0"/>
+        <w:autoSpaceDN w:val="0"/>
+        <w:adjustRightInd w:val="0"/>
+        <w:spacing w:after="0" w:line="240" w:lineRule="auto"/>
+        <w:jc w:val="both"/>
+        <w:rPr>
+          <w:rFonts w:ascii="Times New Roman" w:hAnsi="Times New Roman" w:cs="Times New Roman"/>
+          <w:sz w:val="24"/>
+          <w:szCs w:val="24"/>
+        </w:rPr>
+      </w:pPr>
+      <w:r>
+        <w:rPr>
+          <w:rFonts w:ascii="Times New Roman" w:hAnsi="Times New Roman" w:cs="Times New Roman"/>
+          <w:sz w:val="24"/>
+          <w:szCs w:val="24"/>
+        </w:rPr>
+        <w:t xml:space="preserve">The results of simulations and measurements will be in text format, spreadsheet (Excel or comma-separated .csv), </w:t>
+      </w:r>
+      <w:r>
+        <w:rPr>
+          <w:rFonts w:ascii="Times New Roman" w:hAnsi="Times New Roman" w:cs="Times New Roman"/>
+          <w:sz w:val="24"/>
+          <w:szCs w:val="24"/>
+        </w:rPr>
+        <w:t xml:space="preserve">JSON, </w:t>
+      </w:r>
+      <w:r>
+        <w:rPr>
+          <w:rFonts w:ascii="Times New Roman" w:hAnsi="Times New Roman" w:cs="Times New Roman"/>
+          <w:sz w:val="24"/>
+          <w:szCs w:val="24"/>
+        </w:rPr>
+        <w:t xml:space="preserve">or in the </w:t>
+      </w:r>
+      <w:r>
+        <w:rPr>
+          <w:rFonts w:ascii="Times New Roman" w:hAnsi="Times New Roman" w:cs="Times New Roman"/>
+          <w:sz w:val="24"/>
+          <w:szCs w:val="24"/>
+        </w:rPr>
+        <w:t xml:space="preserve">(text-based) </w:t>
+      </w:r>
+      <w:r>
+        <w:rPr>
+          <w:rFonts w:ascii="Times New Roman" w:hAnsi="Times New Roman" w:cs="Times New Roman"/>
+          <w:sz w:val="24"/>
+          <w:szCs w:val="24"/>
+        </w:rPr>
+        <w:t xml:space="preserve">formats </w:t>
+      </w:r>
+      <w:r>
+        <w:rPr>
+          <w:rFonts w:ascii="Times New Roman" w:hAnsi="Times New Roman" w:cs="Times New Roman"/>
+          <w:sz w:val="24"/>
+          <w:szCs w:val="24"/>
+        </w:rPr>
+        <w:t>used by each simulator.</w:t>
+      </w:r>
+      <w:r>
+        <w:rPr>
+          <w:rFonts w:ascii="Times New Roman" w:hAnsi="Times New Roman" w:cs="Times New Roman"/>
+          <w:sz w:val="24"/>
+          <w:szCs w:val="24"/>
+        </w:rPr>
         <w:t xml:space="preserve"> </w:t>
       </w:r>
       <w:r>
@@ -733,63 +845,127 @@
           <w:sz w:val="24"/>
           <w:szCs w:val="24"/>
         </w:rPr>
-        <w:t xml:space="preserve">and for </w:t>
-      </w:r>
-      <w:r>
-        <w:rPr>
-          <w:rFonts w:ascii="Times New Roman" w:hAnsi="Times New Roman" w:cs="Times New Roman"/>
-          <w:sz w:val="24"/>
-          <w:szCs w:val="24"/>
-        </w:rPr>
-        <w:t>computing/adjusting weight</w:t>
-      </w:r>
-      <w:r>
-        <w:rPr>
-          <w:rFonts w:ascii="Times New Roman" w:hAnsi="Times New Roman" w:cs="Times New Roman"/>
-          <w:sz w:val="24"/>
-          <w:szCs w:val="24"/>
-        </w:rPr>
-        <w:t>s</w:t>
-      </w:r>
-      <w:r>
-        <w:rPr>
-          <w:rFonts w:ascii="Times New Roman" w:hAnsi="Times New Roman" w:cs="Times New Roman"/>
-          <w:sz w:val="24"/>
-          <w:szCs w:val="24"/>
-        </w:rPr>
-        <w:t xml:space="preserve"> for snippets generated </w:t>
-      </w:r>
-      <w:r>
-        <w:rPr>
-          <w:rFonts w:ascii="Times New Roman" w:hAnsi="Times New Roman" w:cs="Times New Roman"/>
-          <w:sz w:val="24"/>
-          <w:szCs w:val="24"/>
-        </w:rPr>
-        <w:t xml:space="preserve">from </w:t>
-      </w:r>
-      <w:r>
-        <w:rPr>
-          <w:rFonts w:ascii="Times New Roman" w:hAnsi="Times New Roman" w:cs="Times New Roman"/>
-          <w:sz w:val="24"/>
-          <w:szCs w:val="24"/>
-        </w:rPr>
-        <w:t>circuit-level</w:t>
-      </w:r>
-      <w:r>
-        <w:rPr>
-          <w:rFonts w:ascii="Times New Roman" w:hAnsi="Times New Roman" w:cs="Times New Roman"/>
-          <w:sz w:val="24"/>
-          <w:szCs w:val="24"/>
-        </w:rPr>
-        <w:t xml:space="preserve"> simulation. S</w:t>
-      </w:r>
-      <w:r>
-        <w:rPr>
-          <w:rFonts w:ascii="Times New Roman" w:hAnsi="Times New Roman" w:cs="Times New Roman"/>
-          <w:sz w:val="24"/>
-          <w:szCs w:val="24"/>
-        </w:rPr>
-        <w:t>uch assembler source code will use ARM, RISC-V, x86, and possibly other well-known and well-documented instruction</w:t>
+        <w:t xml:space="preserve">Measurement and calibration data </w:t>
+      </w:r>
+      <w:r>
+        <w:rPr>
+          <w:rFonts w:ascii="Times New Roman" w:hAnsi="Times New Roman" w:cs="Times New Roman"/>
+          <w:sz w:val="24"/>
+          <w:szCs w:val="24"/>
+        </w:rPr>
+        <w:t xml:space="preserve">will be in </w:t>
+      </w:r>
+      <w:r>
+        <w:rPr>
+          <w:rFonts w:ascii="Times New Roman" w:hAnsi="Times New Roman" w:cs="Times New Roman"/>
+          <w:sz w:val="24"/>
+          <w:szCs w:val="24"/>
+        </w:rPr>
+        <w:t xml:space="preserve">JSON format for metadata, </w:t>
+      </w:r>
+      <w:r>
+        <w:rPr>
+          <w:rFonts w:ascii="Times New Roman" w:hAnsi="Times New Roman" w:cs="Times New Roman"/>
+          <w:sz w:val="24"/>
+          <w:szCs w:val="24"/>
+        </w:rPr>
+        <w:t xml:space="preserve">while recorded (digitized) signals and signal samples </w:t>
+      </w:r>
+      <w:r>
+        <w:rPr>
+          <w:rFonts w:ascii="Times New Roman" w:hAnsi="Times New Roman" w:cs="Times New Roman"/>
+          <w:sz w:val="24"/>
+          <w:szCs w:val="24"/>
+        </w:rPr>
+        <w:t>with the MATLAB</w:t>
+      </w:r>
+      <w:r>
+        <w:rPr>
+          <w:rFonts w:ascii="Times New Roman" w:hAnsi="Times New Roman" w:cs="Times New Roman"/>
+          <w:sz w:val="24"/>
+          <w:szCs w:val="24"/>
+        </w:rPr>
+        <w:t xml:space="preserve">.m format and </w:t>
+      </w:r>
+      <w:r>
+        <w:rPr>
+          <w:rFonts w:ascii="Times New Roman" w:hAnsi="Times New Roman" w:cs="Times New Roman"/>
+          <w:sz w:val="24"/>
+          <w:szCs w:val="24"/>
+        </w:rPr>
+        <w:t>the G</w:t>
+      </w:r>
+      <w:r>
+        <w:rPr>
+          <w:rFonts w:ascii="Times New Roman" w:hAnsi="Times New Roman" w:cs="Times New Roman"/>
+          <w:sz w:val="24"/>
+          <w:szCs w:val="24"/>
+        </w:rPr>
+        <w:t xml:space="preserve">NU </w:t>
+      </w:r>
+      <w:r>
+        <w:rPr>
+          <w:rFonts w:ascii="Times New Roman" w:hAnsi="Times New Roman" w:cs="Times New Roman"/>
+          <w:sz w:val="24"/>
+          <w:szCs w:val="24"/>
+        </w:rPr>
+        <w:t>Radio</w:t>
+      </w:r>
+      <w:r>
+        <w:rPr>
+          <w:rFonts w:ascii="Times New Roman" w:hAnsi="Times New Roman" w:cs="Times New Roman"/>
+          <w:sz w:val="24"/>
+          <w:szCs w:val="24"/>
+        </w:rPr>
+        <w:t xml:space="preserve"> stream</w:t>
+      </w:r>
+      <w:r>
+        <w:rPr>
+          <w:rFonts w:ascii="Times New Roman" w:hAnsi="Times New Roman" w:cs="Times New Roman"/>
+          <w:sz w:val="24"/>
+          <w:szCs w:val="24"/>
+        </w:rPr>
+        <w:t>-of-samples format</w:t>
+      </w:r>
+      <w:r>
+        <w:rPr>
+          <w:rFonts w:ascii="Times New Roman" w:hAnsi="Times New Roman" w:cs="Times New Roman"/>
+          <w:sz w:val="24"/>
+          <w:szCs w:val="24"/>
+        </w:rPr>
+        <w:t xml:space="preserve">, </w:t>
+      </w:r>
+      <w:r>
+        <w:rPr>
+          <w:rFonts w:ascii="Times New Roman" w:hAnsi="Times New Roman" w:cs="Times New Roman"/>
+          <w:sz w:val="24"/>
+          <w:szCs w:val="24"/>
+        </w:rPr>
+        <w:t xml:space="preserve">which are the formats used </w:t>
+      </w:r>
+      <w:r>
+        <w:rPr>
+          <w:rFonts w:ascii="Times New Roman" w:hAnsi="Times New Roman" w:cs="Times New Roman"/>
+          <w:sz w:val="24"/>
+          <w:szCs w:val="24"/>
+        </w:rPr>
+        <w:t>by measurement instru</w:t>
+      </w:r>
+      <w:r>
+        <w:rPr>
+          <w:rFonts w:ascii="Times New Roman" w:hAnsi="Times New Roman" w:cs="Times New Roman"/>
+          <w:sz w:val="24"/>
+          <w:szCs w:val="24"/>
+        </w:rPr>
+        <w:t>ments and Software-Defined Radios to save such data</w:t>
+      </w:r>
+      <w:r>
+        <w:rPr>
+          <w:rFonts w:ascii="Times New Roman" w:hAnsi="Times New Roman" w:cs="Times New Roman"/>
+          <w:sz w:val="24"/>
+          <w:szCs w:val="24"/>
+        </w:rPr>
+        <w:t>.</w:t>
       </w:r>
     </w:p>
     <w:p>
@@ -825,218 +1001,6 @@
           <w:sz w:val="24"/>
           <w:szCs w:val="24"/>
         </w:rPr>
-        <w:t xml:space="preserve">The results of simulations and measurements will be in text format, spreadsheet (Excel or comma-separated .csv), </w:t>
-      </w:r>
-      <w:r>
-        <w:rPr>
-          <w:rFonts w:ascii="Times New Roman" w:hAnsi="Times New Roman" w:cs="Times New Roman"/>
-          <w:sz w:val="24"/>
-          <w:szCs w:val="24"/>
-        </w:rPr>
-        <w:t xml:space="preserve">JSON, </w:t>
-      </w:r>
-      <w:r>
-        <w:rPr>
-          <w:rFonts w:ascii="Times New Roman" w:hAnsi="Times New Roman" w:cs="Times New Roman"/>
-          <w:sz w:val="24"/>
-          <w:szCs w:val="24"/>
-        </w:rPr>
-        <w:t xml:space="preserve">or in the </w:t>
-      </w:r>
-      <w:r>
-        <w:rPr>
-          <w:rFonts w:ascii="Times New Roman" w:hAnsi="Times New Roman" w:cs="Times New Roman"/>
-          <w:sz w:val="24"/>
-          <w:szCs w:val="24"/>
-        </w:rPr>
-        <w:t xml:space="preserve">(text-based) </w:t>
-      </w:r>
-      <w:r>
-        <w:rPr>
-          <w:rFonts w:ascii="Times New Roman" w:hAnsi="Times New Roman" w:cs="Times New Roman"/>
-          <w:sz w:val="24"/>
-          <w:szCs w:val="24"/>
-        </w:rPr>
-        <w:t xml:space="preserve">formats </w:t>
-      </w:r>
-      <w:r>
-        <w:rPr>
-          <w:rFonts w:ascii="Times New Roman" w:hAnsi="Times New Roman" w:cs="Times New Roman"/>
-          <w:sz w:val="24"/>
-          <w:szCs w:val="24"/>
-        </w:rPr>
-        <w:t>used by each simulator.</w:t>
-      </w:r>
-      <w:r>
-        <w:rPr>
-          <w:rFonts w:ascii="Times New Roman" w:hAnsi="Times New Roman" w:cs="Times New Roman"/>
-          <w:sz w:val="24"/>
-          <w:szCs w:val="24"/>
-        </w:rPr>
-        <w:t xml:space="preserve"> </w:t>
-      </w:r>
-      <w:r>
-        <w:rPr>
-          <w:rFonts w:ascii="Times New Roman" w:hAnsi="Times New Roman" w:cs="Times New Roman"/>
-          <w:sz w:val="24"/>
-          <w:szCs w:val="24"/>
-        </w:rPr>
-        <w:t xml:space="preserve">Measurement and calibration data </w:t>
-      </w:r>
-      <w:r>
-        <w:rPr>
-          <w:rFonts w:ascii="Times New Roman" w:hAnsi="Times New Roman" w:cs="Times New Roman"/>
-          <w:sz w:val="24"/>
-          <w:szCs w:val="24"/>
-        </w:rPr>
-        <w:t xml:space="preserve">will be in </w:t>
-      </w:r>
-      <w:r>
-        <w:rPr>
-          <w:rFonts w:ascii="Times New Roman" w:hAnsi="Times New Roman" w:cs="Times New Roman"/>
-          <w:sz w:val="24"/>
-          <w:szCs w:val="24"/>
-        </w:rPr>
-        <w:t xml:space="preserve">JSON format for metadata, </w:t>
-      </w:r>
-      <w:r>
-        <w:rPr>
-          <w:rFonts w:ascii="Times New Roman" w:hAnsi="Times New Roman" w:cs="Times New Roman"/>
-          <w:sz w:val="24"/>
-          <w:szCs w:val="24"/>
-        </w:rPr>
-        <w:t xml:space="preserve">while recorded (digitized) signals and signal samples </w:t>
-      </w:r>
-      <w:r>
-        <w:rPr>
-          <w:rFonts w:ascii="Times New Roman" w:hAnsi="Times New Roman" w:cs="Times New Roman"/>
-          <w:sz w:val="24"/>
-          <w:szCs w:val="24"/>
-        </w:rPr>
-        <w:t>with the MATLAB</w:t>
-      </w:r>
-      <w:r>
-        <w:rPr>
-          <w:rFonts w:ascii="Times New Roman" w:hAnsi="Times New Roman" w:cs="Times New Roman"/>
-          <w:sz w:val="24"/>
-          <w:szCs w:val="24"/>
-        </w:rPr>
-        <w:t xml:space="preserve"> .m format and </w:t>
-      </w:r>
-      <w:r>
-        <w:rPr>
-          <w:rFonts w:ascii="Times New Roman" w:hAnsi="Times New Roman" w:cs="Times New Roman"/>
-          <w:sz w:val="24"/>
-          <w:szCs w:val="24"/>
-        </w:rPr>
-        <w:t>the G</w:t>
-      </w:r>
-      <w:r>
-        <w:rPr>
-          <w:rFonts w:ascii="Times New Roman" w:hAnsi="Times New Roman" w:cs="Times New Roman"/>
-          <w:sz w:val="24"/>
-          <w:szCs w:val="24"/>
-        </w:rPr>
-        <w:t xml:space="preserve">NU </w:t>
-      </w:r>
-      <w:r>
-        <w:rPr>
-          <w:rFonts w:ascii="Times New Roman" w:hAnsi="Times New Roman" w:cs="Times New Roman"/>
-          <w:sz w:val="24"/>
-          <w:szCs w:val="24"/>
-        </w:rPr>
-        <w:t>Radio</w:t>
-      </w:r>
-      <w:r>
-        <w:rPr>
-          <w:rFonts w:ascii="Times New Roman" w:hAnsi="Times New Roman" w:cs="Times New Roman"/>
-          <w:sz w:val="24"/>
-          <w:szCs w:val="24"/>
-        </w:rPr>
-        <w:t xml:space="preserve"> stream</w:t>
-      </w:r>
-      <w:r>
-        <w:rPr>
-          <w:rFonts w:ascii="Times New Roman" w:hAnsi="Times New Roman" w:cs="Times New Roman"/>
-          <w:sz w:val="24"/>
-          <w:szCs w:val="24"/>
-        </w:rPr>
-        <w:t>-of-samples format</w:t>
-      </w:r>
-      <w:r>
-        <w:rPr>
-          <w:rFonts w:ascii="Times New Roman" w:hAnsi="Times New Roman" w:cs="Times New Roman"/>
-          <w:sz w:val="24"/>
-          <w:szCs w:val="24"/>
-        </w:rPr>
-        <w:t xml:space="preserve">, </w:t>
-      </w:r>
-      <w:r>
-        <w:rPr>
-          <w:rFonts w:ascii="Times New Roman" w:hAnsi="Times New Roman" w:cs="Times New Roman"/>
-          <w:sz w:val="24"/>
-          <w:szCs w:val="24"/>
-        </w:rPr>
-        <w:t xml:space="preserve">which are the formats used </w:t>
-      </w:r>
-      <w:r>
-        <w:rPr>
-          <w:rFonts w:ascii="Times New Roman" w:hAnsi="Times New Roman" w:cs="Times New Roman"/>
-          <w:sz w:val="24"/>
-          <w:szCs w:val="24"/>
-        </w:rPr>
-        <w:t>by measurement instru</w:t>
-      </w:r>
-      <w:r>
-        <w:rPr>
-          <w:rFonts w:ascii="Times New Roman" w:hAnsi="Times New Roman" w:cs="Times New Roman"/>
-          <w:sz w:val="24"/>
-          <w:szCs w:val="24"/>
-        </w:rPr>
-        <w:t>ments and Software-Defined Radios to save such data</w:t>
-      </w:r>
-      <w:r>
-        <w:rPr>
-          <w:rFonts w:ascii="Times New Roman" w:hAnsi="Times New Roman" w:cs="Times New Roman"/>
-          <w:sz w:val="24"/>
-          <w:szCs w:val="24"/>
-        </w:rPr>
-        <w:t>.</w:t>
-      </w:r>
-    </w:p>
-    <w:p>
-      <w:pPr>
-        <w:autoSpaceDE w:val="0"/>
-        <w:autoSpaceDN w:val="0"/>
-        <w:adjustRightInd w:val="0"/>
-        <w:spacing w:after="0" w:line="240" w:lineRule="auto"/>
-        <w:jc w:val="both"/>
-        <w:rPr>
-          <w:rFonts w:ascii="Times New Roman" w:hAnsi="Times New Roman" w:cs="Times New Roman"/>
-          <w:sz w:val="24"/>
-          <w:szCs w:val="24"/>
-        </w:rPr>
-      </w:pPr>
-    </w:p>
-    <w:p>
-      <w:pPr>
-        <w:autoSpaceDE w:val="0"/>
-        <w:autoSpaceDN w:val="0"/>
-        <w:adjustRightInd w:val="0"/>
-        <w:spacing w:after="0" w:line="240" w:lineRule="auto"/>
-        <w:jc w:val="both"/>
-        <w:rPr>
-          <w:rFonts w:ascii="Times New Roman" w:hAnsi="Times New Roman" w:cs="Times New Roman"/>
-          <w:sz w:val="24"/>
-          <w:szCs w:val="24"/>
-        </w:rPr>
-      </w:pPr>
-      <w:r>
-        <w:rPr>
-          <w:rFonts w:ascii="Times New Roman" w:hAnsi="Times New Roman" w:cs="Times New Roman"/>
-          <w:sz w:val="24"/>
-          <w:szCs w:val="24"/>
-        </w:rPr>
         <w:t xml:space="preserve">The source code for hardware </w:t>
       </w:r>
       <w:r>
@@ -1045,25 +1009,7 @@
           <w:sz w:val="24"/>
           <w:szCs w:val="24"/>
         </w:rPr>
-        <w:t xml:space="preserve">description, </w:t>
-      </w:r>
-      <w:proofErr w:type="gramStart"/>
-      <w:r>
-        <w:rPr>
-          <w:rFonts w:ascii="Times New Roman" w:hAnsi="Times New Roman" w:cs="Times New Roman"/>
-          <w:sz w:val="24"/>
-          <w:szCs w:val="24"/>
-        </w:rPr>
-        <w:t>e.g.</w:t>
-      </w:r>
-      <w:proofErr w:type="gramEnd"/>
-      <w:r>
-        <w:rPr>
-          <w:rFonts w:ascii="Times New Roman" w:hAnsi="Times New Roman" w:cs="Times New Roman"/>
-          <w:sz w:val="24"/>
-          <w:szCs w:val="24"/>
-        </w:rPr>
-        <w:t xml:space="preserve"> RTL for processors used in evaluation and calibration (Task 4) and building blocks </w:t>
+        <w:t xml:space="preserve">description, e.g. RTL for processors used in evaluation and calibration (Task 4) and building blocks </w:t>
       </w:r>
       <w:r>
         <w:rPr>

</xml_diff>